<commit_message>
update báo cáo ReactJS, tổng
</commit_message>
<xml_diff>
--- a/report demo/J - REACT JS.docx
+++ b/report demo/J - REACT JS.docx
@@ -730,8 +730,6 @@
           <w:szCs w:val="40"/>
         </w:rPr>
       </w:pPr>
-      <w:bookmarkStart w:id="0" w:name="_GoBack"/>
-      <w:bookmarkEnd w:id="0"/>
       <w:r>
         <w:rPr>
           <w:rFonts w:ascii="Times New Roman" w:hAnsi="Times New Roman" w:cs="Times New Roman"/>
@@ -2766,12 +2764,12 @@
       <w:pPr>
         <w:pStyle w:val="Heading1"/>
       </w:pPr>
-      <w:bookmarkStart w:id="1" w:name="_Toc23855053"/>
+      <w:bookmarkStart w:id="0" w:name="_Toc23855053"/>
       <w:r>
         <w:lastRenderedPageBreak/>
         <w:t>REACT JS</w:t>
       </w:r>
-      <w:bookmarkEnd w:id="1"/>
+      <w:bookmarkEnd w:id="0"/>
     </w:p>
     <w:p>
       <w:pPr>
@@ -2789,7 +2787,7 @@
           <w:szCs w:val="32"/>
         </w:rPr>
       </w:pPr>
-      <w:bookmarkStart w:id="2" w:name="_Toc23855054"/>
+      <w:bookmarkStart w:id="1" w:name="_Toc23855054"/>
       <w:r>
         <w:rPr>
           <w:rFonts w:ascii="Times New Roman" w:hAnsi="Times New Roman" w:cs="Times New Roman"/>
@@ -2799,7 +2797,7 @@
         </w:rPr>
         <w:t>CÀI ĐẶT MÔI TRƯỜNG</w:t>
       </w:r>
-      <w:bookmarkEnd w:id="2"/>
+      <w:bookmarkEnd w:id="1"/>
     </w:p>
     <w:p>
       <w:pPr>
@@ -2817,7 +2815,7 @@
           <w:szCs w:val="28"/>
         </w:rPr>
       </w:pPr>
-      <w:bookmarkStart w:id="3" w:name="_Toc23855055"/>
+      <w:bookmarkStart w:id="2" w:name="_Toc23855055"/>
       <w:r>
         <w:rPr>
           <w:rFonts w:ascii="Times New Roman" w:hAnsi="Times New Roman" w:cs="Times New Roman"/>
@@ -2827,7 +2825,7 @@
         </w:rPr>
         <w:t>React Developer Tools</w:t>
       </w:r>
-      <w:bookmarkEnd w:id="3"/>
+      <w:bookmarkEnd w:id="2"/>
     </w:p>
     <w:p>
       <w:pPr>
@@ -2922,7 +2920,7 @@
           <w:szCs w:val="28"/>
         </w:rPr>
       </w:pPr>
-      <w:bookmarkStart w:id="4" w:name="_Toc23855056"/>
+      <w:bookmarkStart w:id="3" w:name="_Toc23855056"/>
       <w:r>
         <w:rPr>
           <w:rFonts w:ascii="Times New Roman" w:hAnsi="Times New Roman" w:cs="Times New Roman"/>
@@ -2932,7 +2930,7 @@
         </w:rPr>
         <w:t>Node.JS</w:t>
       </w:r>
-      <w:bookmarkEnd w:id="4"/>
+      <w:bookmarkEnd w:id="3"/>
     </w:p>
     <w:p>
       <w:pPr>
@@ -3121,38 +3119,25 @@
           <w:szCs w:val="28"/>
         </w:rPr>
       </w:pPr>
-      <w:bookmarkStart w:id="5" w:name="_Toc23855067"/>
+      <w:bookmarkStart w:id="4" w:name="_Toc23855067"/>
       <w:r>
         <w:t xml:space="preserve">Hình </w:t>
       </w:r>
-      <w:r>
-        <w:fldChar w:fldCharType="begin"/>
-      </w:r>
-      <w:r>
-        <w:instrText xml:space="preserve"> SEQ Hình \* ARABIC </w:instrText>
-      </w:r>
-      <w:r>
-        <w:fldChar w:fldCharType="separate"/>
-      </w:r>
-      <w:r>
-        <w:rPr>
-          <w:noProof/>
-        </w:rPr>
-        <w:t>1</w:t>
-      </w:r>
-      <w:r>
-        <w:rPr>
-          <w:noProof/>
-        </w:rPr>
-        <w:fldChar w:fldCharType="end"/>
-      </w:r>
+      <w:fldSimple w:instr=" SEQ Hình \* ARABIC ">
+        <w:r>
+          <w:rPr>
+            <w:noProof/>
+          </w:rPr>
+          <w:t>1</w:t>
+        </w:r>
+      </w:fldSimple>
       <w:r>
         <w:t xml:space="preserve">. </w:t>
       </w:r>
       <w:r>
         <w:t>Kiểm tra phiên bản.</w:t>
       </w:r>
-      <w:bookmarkEnd w:id="5"/>
+      <w:bookmarkEnd w:id="4"/>
     </w:p>
     <w:p>
       <w:pPr>
@@ -3170,7 +3155,7 @@
           <w:szCs w:val="28"/>
         </w:rPr>
       </w:pPr>
-      <w:bookmarkStart w:id="6" w:name="_Toc23855057"/>
+      <w:bookmarkStart w:id="5" w:name="_Toc23855057"/>
       <w:r>
         <w:rPr>
           <w:rFonts w:ascii="Times New Roman" w:hAnsi="Times New Roman" w:cs="Times New Roman"/>
@@ -3180,7 +3165,7 @@
         </w:rPr>
         <w:t>YARN</w:t>
       </w:r>
-      <w:bookmarkEnd w:id="6"/>
+      <w:bookmarkEnd w:id="5"/>
     </w:p>
     <w:p>
       <w:pPr>
@@ -3347,35 +3332,22 @@
       <w:pPr>
         <w:pStyle w:val="Caption"/>
       </w:pPr>
-      <w:bookmarkStart w:id="7" w:name="_Toc23855068"/>
+      <w:bookmarkStart w:id="6" w:name="_Toc23855068"/>
       <w:r>
         <w:t xml:space="preserve">Hình </w:t>
       </w:r>
-      <w:r>
-        <w:fldChar w:fldCharType="begin"/>
-      </w:r>
-      <w:r>
-        <w:instrText xml:space="preserve"> SEQ Hình \* ARABIC </w:instrText>
-      </w:r>
-      <w:r>
-        <w:fldChar w:fldCharType="separate"/>
-      </w:r>
-      <w:r>
-        <w:rPr>
-          <w:noProof/>
-        </w:rPr>
-        <w:t>2</w:t>
-      </w:r>
-      <w:r>
-        <w:rPr>
-          <w:noProof/>
-        </w:rPr>
-        <w:fldChar w:fldCharType="end"/>
-      </w:r>
+      <w:fldSimple w:instr=" SEQ Hình \* ARABIC ">
+        <w:r>
+          <w:rPr>
+            <w:noProof/>
+          </w:rPr>
+          <w:t>2</w:t>
+        </w:r>
+      </w:fldSimple>
       <w:r>
         <w:t>: Cài đặt yarn thay thế cho npm.</w:t>
       </w:r>
-      <w:bookmarkEnd w:id="7"/>
+      <w:bookmarkEnd w:id="6"/>
     </w:p>
     <w:p>
       <w:pPr>
@@ -3397,7 +3369,7 @@
           <w:szCs w:val="28"/>
         </w:rPr>
       </w:pPr>
-      <w:bookmarkStart w:id="8" w:name="_Toc23855058"/>
+      <w:bookmarkStart w:id="7" w:name="_Toc23855058"/>
       <w:r>
         <w:rPr>
           <w:rFonts w:ascii="Times New Roman" w:hAnsi="Times New Roman" w:cs="Times New Roman"/>
@@ -3407,7 +3379,7 @@
         </w:rPr>
         <w:t>IDE</w:t>
       </w:r>
-      <w:bookmarkEnd w:id="8"/>
+      <w:bookmarkEnd w:id="7"/>
     </w:p>
     <w:p>
       <w:pPr>
@@ -3483,7 +3455,7 @@
           <w:szCs w:val="32"/>
         </w:rPr>
       </w:pPr>
-      <w:bookmarkStart w:id="9" w:name="_Toc23855059"/>
+      <w:bookmarkStart w:id="8" w:name="_Toc23855059"/>
       <w:r>
         <w:rPr>
           <w:rFonts w:ascii="Times New Roman" w:hAnsi="Times New Roman" w:cs="Times New Roman"/>
@@ -3493,7 +3465,7 @@
         </w:rPr>
         <w:t>KHỞI TẠO CHƯƠNG TRÌNH DEMO</w:t>
       </w:r>
-      <w:bookmarkEnd w:id="9"/>
+      <w:bookmarkEnd w:id="8"/>
     </w:p>
     <w:p>
       <w:pPr>
@@ -3515,7 +3487,7 @@
           <w:szCs w:val="28"/>
         </w:rPr>
       </w:pPr>
-      <w:bookmarkStart w:id="10" w:name="_Toc23855060"/>
+      <w:bookmarkStart w:id="9" w:name="_Toc23855060"/>
       <w:r>
         <w:rPr>
           <w:rFonts w:ascii="Times New Roman" w:hAnsi="Times New Roman" w:cs="Times New Roman"/>
@@ -3525,7 +3497,7 @@
         </w:rPr>
         <w:t>Cài đặt React App</w:t>
       </w:r>
-      <w:bookmarkEnd w:id="10"/>
+      <w:bookmarkEnd w:id="9"/>
     </w:p>
     <w:p>
       <w:pPr>
@@ -3637,35 +3609,22 @@
       <w:pPr>
         <w:pStyle w:val="Caption"/>
       </w:pPr>
-      <w:bookmarkStart w:id="11" w:name="_Toc23855069"/>
+      <w:bookmarkStart w:id="10" w:name="_Toc23855069"/>
       <w:r>
         <w:t xml:space="preserve">Hình </w:t>
       </w:r>
-      <w:r>
-        <w:fldChar w:fldCharType="begin"/>
-      </w:r>
-      <w:r>
-        <w:instrText xml:space="preserve"> SEQ Hình \* ARABIC </w:instrText>
-      </w:r>
-      <w:r>
-        <w:fldChar w:fldCharType="separate"/>
-      </w:r>
-      <w:r>
-        <w:rPr>
-          <w:noProof/>
-        </w:rPr>
-        <w:t>3</w:t>
-      </w:r>
-      <w:r>
-        <w:rPr>
-          <w:noProof/>
-        </w:rPr>
-        <w:fldChar w:fldCharType="end"/>
-      </w:r>
+      <w:fldSimple w:instr=" SEQ Hình \* ARABIC ">
+        <w:r>
+          <w:rPr>
+            <w:noProof/>
+          </w:rPr>
+          <w:t>3</w:t>
+        </w:r>
+      </w:fldSimple>
       <w:r>
         <w:t>: Cài đặt react app</w:t>
       </w:r>
-      <w:bookmarkEnd w:id="11"/>
+      <w:bookmarkEnd w:id="10"/>
     </w:p>
     <w:p>
       <w:pPr>
@@ -3682,7 +3641,7 @@
           <w:szCs w:val="28"/>
         </w:rPr>
       </w:pPr>
-      <w:bookmarkStart w:id="12" w:name="_Toc23855061"/>
+      <w:bookmarkStart w:id="11" w:name="_Toc23855061"/>
       <w:r>
         <w:rPr>
           <w:rFonts w:ascii="Times New Roman" w:hAnsi="Times New Roman" w:cs="Times New Roman"/>
@@ -3692,7 +3651,7 @@
         </w:rPr>
         <w:t>Tạo Project</w:t>
       </w:r>
-      <w:bookmarkEnd w:id="12"/>
+      <w:bookmarkEnd w:id="11"/>
     </w:p>
     <w:p>
       <w:pPr>
@@ -3781,35 +3740,22 @@
       <w:pPr>
         <w:pStyle w:val="Caption"/>
       </w:pPr>
-      <w:bookmarkStart w:id="13" w:name="_Toc23855070"/>
+      <w:bookmarkStart w:id="12" w:name="_Toc23855070"/>
       <w:r>
         <w:t xml:space="preserve">Hình </w:t>
       </w:r>
-      <w:r>
-        <w:fldChar w:fldCharType="begin"/>
-      </w:r>
-      <w:r>
-        <w:instrText xml:space="preserve"> SEQ Hình \* ARABIC </w:instrText>
-      </w:r>
-      <w:r>
-        <w:fldChar w:fldCharType="separate"/>
-      </w:r>
-      <w:r>
-        <w:rPr>
-          <w:noProof/>
-        </w:rPr>
-        <w:t>4</w:t>
-      </w:r>
-      <w:r>
-        <w:rPr>
-          <w:noProof/>
-        </w:rPr>
-        <w:fldChar w:fldCharType="end"/>
-      </w:r>
+      <w:fldSimple w:instr=" SEQ Hình \* ARABIC ">
+        <w:r>
+          <w:rPr>
+            <w:noProof/>
+          </w:rPr>
+          <w:t>4</w:t>
+        </w:r>
+      </w:fldSimple>
       <w:r>
         <w:t>: Tạo Project với tên là demo</w:t>
       </w:r>
-      <w:bookmarkEnd w:id="13"/>
+      <w:bookmarkEnd w:id="12"/>
     </w:p>
     <w:p>
       <w:pPr>
@@ -3826,7 +3772,7 @@
           <w:szCs w:val="28"/>
         </w:rPr>
       </w:pPr>
-      <w:bookmarkStart w:id="14" w:name="_Toc23855062"/>
+      <w:bookmarkStart w:id="13" w:name="_Toc23855062"/>
       <w:r>
         <w:rPr>
           <w:rFonts w:ascii="Times New Roman" w:hAnsi="Times New Roman" w:cs="Times New Roman"/>
@@ -3836,7 +3782,7 @@
         </w:rPr>
         <w:t>Chạy chương trình DEMO.</w:t>
       </w:r>
-      <w:bookmarkEnd w:id="14"/>
+      <w:bookmarkEnd w:id="13"/>
     </w:p>
     <w:p>
       <w:pPr>
@@ -3960,35 +3906,22 @@
       <w:pPr>
         <w:pStyle w:val="Caption"/>
       </w:pPr>
-      <w:bookmarkStart w:id="15" w:name="_Toc23855071"/>
+      <w:bookmarkStart w:id="14" w:name="_Toc23855071"/>
       <w:r>
         <w:t xml:space="preserve">Hình </w:t>
       </w:r>
-      <w:r>
-        <w:fldChar w:fldCharType="begin"/>
-      </w:r>
-      <w:r>
-        <w:instrText xml:space="preserve"> SEQ Hình \* ARABIC </w:instrText>
-      </w:r>
-      <w:r>
-        <w:fldChar w:fldCharType="separate"/>
-      </w:r>
-      <w:r>
-        <w:rPr>
-          <w:noProof/>
-        </w:rPr>
-        <w:t>5</w:t>
-      </w:r>
-      <w:r>
-        <w:rPr>
-          <w:noProof/>
-        </w:rPr>
-        <w:fldChar w:fldCharType="end"/>
-      </w:r>
+      <w:fldSimple w:instr=" SEQ Hình \* ARABIC ">
+        <w:r>
+          <w:rPr>
+            <w:noProof/>
+          </w:rPr>
+          <w:t>5</w:t>
+        </w:r>
+      </w:fldSimple>
       <w:r>
         <w:t>: Chạy chương trình DEMO</w:t>
       </w:r>
-      <w:bookmarkEnd w:id="15"/>
+      <w:bookmarkEnd w:id="14"/>
     </w:p>
     <w:p>
       <w:pPr>
@@ -4047,35 +3980,22 @@
       <w:pPr>
         <w:pStyle w:val="Caption"/>
       </w:pPr>
-      <w:bookmarkStart w:id="16" w:name="_Toc23855072"/>
+      <w:bookmarkStart w:id="15" w:name="_Toc23855072"/>
       <w:r>
         <w:t xml:space="preserve">Hình </w:t>
       </w:r>
-      <w:r>
-        <w:fldChar w:fldCharType="begin"/>
-      </w:r>
-      <w:r>
-        <w:instrText xml:space="preserve"> SEQ Hình \* ARABIC </w:instrText>
-      </w:r>
-      <w:r>
-        <w:fldChar w:fldCharType="separate"/>
-      </w:r>
-      <w:r>
-        <w:rPr>
-          <w:noProof/>
-        </w:rPr>
-        <w:t>6</w:t>
-      </w:r>
-      <w:r>
-        <w:rPr>
-          <w:noProof/>
-        </w:rPr>
-        <w:fldChar w:fldCharType="end"/>
-      </w:r>
+      <w:fldSimple w:instr=" SEQ Hình \* ARABIC ">
+        <w:r>
+          <w:rPr>
+            <w:noProof/>
+          </w:rPr>
+          <w:t>6</w:t>
+        </w:r>
+      </w:fldSimple>
       <w:r>
         <w:t>:Kết quả chương trình DEMO chạy</w:t>
       </w:r>
-      <w:bookmarkEnd w:id="16"/>
+      <w:bookmarkEnd w:id="15"/>
     </w:p>
     <w:p>
       <w:pPr>
@@ -4092,7 +4012,7 @@
           <w:szCs w:val="28"/>
         </w:rPr>
       </w:pPr>
-      <w:bookmarkStart w:id="17" w:name="_Toc23855063"/>
+      <w:bookmarkStart w:id="16" w:name="_Toc23855063"/>
       <w:r>
         <w:rPr>
           <w:rFonts w:ascii="Times New Roman" w:hAnsi="Times New Roman" w:cs="Times New Roman"/>
@@ -4102,7 +4022,7 @@
         </w:rPr>
         <w:t>Cài đặt PORT cho từng Project</w:t>
       </w:r>
-      <w:bookmarkEnd w:id="17"/>
+      <w:bookmarkEnd w:id="16"/>
     </w:p>
     <w:p>
       <w:pPr>
@@ -4215,35 +4135,22 @@
       <w:pPr>
         <w:pStyle w:val="Caption"/>
       </w:pPr>
-      <w:bookmarkStart w:id="18" w:name="_Toc23855073"/>
+      <w:bookmarkStart w:id="17" w:name="_Toc23855073"/>
       <w:r>
         <w:t xml:space="preserve">Hình </w:t>
       </w:r>
-      <w:r>
-        <w:fldChar w:fldCharType="begin"/>
-      </w:r>
-      <w:r>
-        <w:instrText xml:space="preserve"> SEQ Hình \* ARABIC </w:instrText>
-      </w:r>
-      <w:r>
-        <w:fldChar w:fldCharType="separate"/>
-      </w:r>
-      <w:r>
-        <w:rPr>
-          <w:noProof/>
-        </w:rPr>
-        <w:t>7</w:t>
-      </w:r>
-      <w:r>
-        <w:rPr>
-          <w:noProof/>
-        </w:rPr>
-        <w:fldChar w:fldCharType="end"/>
-      </w:r>
+      <w:fldSimple w:instr=" SEQ Hình \* ARABIC ">
+        <w:r>
+          <w:rPr>
+            <w:noProof/>
+          </w:rPr>
+          <w:t>7</w:t>
+        </w:r>
+      </w:fldSimple>
       <w:r>
         <w:t>: Cài đặt port 1511</w:t>
       </w:r>
-      <w:bookmarkEnd w:id="18"/>
+      <w:bookmarkEnd w:id="17"/>
     </w:p>
     <w:p>
       <w:pPr>
@@ -4260,7 +4167,7 @@
           <w:szCs w:val="28"/>
         </w:rPr>
       </w:pPr>
-      <w:bookmarkStart w:id="19" w:name="_Toc23855064"/>
+      <w:bookmarkStart w:id="18" w:name="_Toc23855064"/>
       <w:r>
         <w:rPr>
           <w:rFonts w:ascii="Times New Roman" w:hAnsi="Times New Roman" w:cs="Times New Roman"/>
@@ -4270,7 +4177,7 @@
         </w:rPr>
         <w:t>Chỉnh sửa nội dụng Project</w:t>
       </w:r>
-      <w:bookmarkEnd w:id="19"/>
+      <w:bookmarkEnd w:id="18"/>
     </w:p>
     <w:p>
       <w:pPr>
@@ -4357,35 +4264,22 @@
       <w:pPr>
         <w:pStyle w:val="Caption"/>
       </w:pPr>
-      <w:bookmarkStart w:id="20" w:name="_Toc23855074"/>
+      <w:bookmarkStart w:id="19" w:name="_Toc23855074"/>
       <w:r>
         <w:t xml:space="preserve">Hình </w:t>
       </w:r>
-      <w:r>
-        <w:fldChar w:fldCharType="begin"/>
-      </w:r>
-      <w:r>
-        <w:instrText xml:space="preserve"> SEQ Hình \* ARABIC </w:instrText>
-      </w:r>
-      <w:r>
-        <w:fldChar w:fldCharType="separate"/>
-      </w:r>
-      <w:r>
-        <w:rPr>
-          <w:noProof/>
-        </w:rPr>
-        <w:t>8</w:t>
-      </w:r>
-      <w:r>
-        <w:rPr>
-          <w:noProof/>
-        </w:rPr>
-        <w:fldChar w:fldCharType="end"/>
-      </w:r>
+      <w:fldSimple w:instr=" SEQ Hình \* ARABIC ">
+        <w:r>
+          <w:rPr>
+            <w:noProof/>
+          </w:rPr>
+          <w:t>8</w:t>
+        </w:r>
+      </w:fldSimple>
       <w:r>
         <w:t>: Nội dung của Project</w:t>
       </w:r>
-      <w:bookmarkEnd w:id="20"/>
+      <w:bookmarkEnd w:id="19"/>
     </w:p>
     <w:p>
       <w:pPr>
@@ -4402,7 +4296,7 @@
           <w:szCs w:val="28"/>
         </w:rPr>
       </w:pPr>
-      <w:bookmarkStart w:id="21" w:name="_Toc23855065"/>
+      <w:bookmarkStart w:id="20" w:name="_Toc23855065"/>
       <w:r>
         <w:rPr>
           <w:rFonts w:ascii="Times New Roman" w:hAnsi="Times New Roman" w:cs="Times New Roman"/>
@@ -4412,7 +4306,7 @@
         </w:rPr>
         <w:t>Cấu trúc thư mục</w:t>
       </w:r>
-      <w:bookmarkEnd w:id="21"/>
+      <w:bookmarkEnd w:id="20"/>
     </w:p>
     <w:p>
       <w:pPr>
@@ -4565,53 +4459,29 @@
         <w:ind w:left="1080"/>
         <w:rPr>
           <w:rFonts w:ascii="Times New Roman" w:hAnsi="Times New Roman" w:cs="Times New Roman"/>
-          <w:sz w:val="28"/>
-          <w:szCs w:val="28"/>
-        </w:rPr>
-      </w:pPr>
-      <w:r>
-        <w:rPr>
-          <w:rFonts w:ascii="Times New Roman" w:hAnsi="Times New Roman" w:cs="Times New Roman"/>
-          <w:sz w:val="28"/>
-          <w:szCs w:val="28"/>
-        </w:rPr>
-        <w:t>Là nới chúng ta làm việc nhiều nhất. Tất cả các thanh đổi về js đều được code trong thư mục src.</w:t>
-      </w:r>
-      <w:r>
-        <w:rPr>
-          <w:rFonts w:ascii="Times New Roman" w:hAnsi="Times New Roman" w:cs="Times New Roman"/>
-          <w:sz w:val="28"/>
-          <w:szCs w:val="28"/>
-        </w:rPr>
-        <w:t xml:space="preserve"> Nơi quản lý các Component (Các module theo như môn học).</w:t>
-      </w:r>
-    </w:p>
-    <w:p>
-      <w:pPr>
-        <w:pStyle w:val="ListParagraph"/>
-        <w:numPr>
-          <w:ilvl w:val="0"/>
-          <w:numId w:val="1"/>
-        </w:numPr>
-        <w:outlineLvl w:val="1"/>
-        <w:rPr>
-          <w:rFonts w:ascii="Times New Roman" w:hAnsi="Times New Roman" w:cs="Times New Roman"/>
           <w:b/>
           <w:sz w:val="32"/>
           <w:szCs w:val="32"/>
         </w:rPr>
       </w:pPr>
-      <w:bookmarkStart w:id="22" w:name="_Toc23855066"/>
-      <w:r>
-        <w:rPr>
-          <w:rFonts w:ascii="Times New Roman" w:hAnsi="Times New Roman" w:cs="Times New Roman"/>
-          <w:b/>
-          <w:sz w:val="32"/>
-          <w:szCs w:val="32"/>
-        </w:rPr>
-        <w:t>CÁC KỸ THUẬT</w:t>
-      </w:r>
-      <w:bookmarkEnd w:id="22"/>
+      <w:r>
+        <w:rPr>
+          <w:rFonts w:ascii="Times New Roman" w:hAnsi="Times New Roman" w:cs="Times New Roman"/>
+          <w:sz w:val="28"/>
+          <w:szCs w:val="28"/>
+        </w:rPr>
+        <w:t>Là nới chúng ta làm việc nhiều nhất. Tất cả các thanh đổi về js đều được code trong thư mục src.</w:t>
+      </w:r>
+      <w:r>
+        <w:rPr>
+          <w:rFonts w:ascii="Times New Roman" w:hAnsi="Times New Roman" w:cs="Times New Roman"/>
+          <w:sz w:val="28"/>
+          <w:szCs w:val="28"/>
+        </w:rPr>
+        <w:t xml:space="preserve"> Nơi quản lý các Component (Các module theo như môn học).</w:t>
+      </w:r>
+      <w:bookmarkStart w:id="21" w:name="_GoBack"/>
+      <w:bookmarkEnd w:id="21"/>
     </w:p>
     <w:p>
       <w:pPr>
@@ -4720,7 +4590,7 @@
           <w:rPr>
             <w:noProof/>
           </w:rPr>
-          <w:t>4</w:t>
+          <w:t>3</w:t>
         </w:r>
         <w:r>
           <w:rPr>
@@ -6961,7 +6831,7 @@
 </file>
 
 <file path=customXml/itemProps1.xml><?xml version="1.0" encoding="utf-8"?>
-<ds:datastoreItem xmlns:ds="http://schemas.openxmlformats.org/officeDocument/2006/customXml" ds:itemID="{35318212-DA1C-4495-BB54-6B91E709B937}">
+<ds:datastoreItem xmlns:ds="http://schemas.openxmlformats.org/officeDocument/2006/customXml" ds:itemID="{7075A314-3B4B-44B1-85FA-FD3992510CCB}">
   <ds:schemaRefs>
     <ds:schemaRef ds:uri="http://schemas.openxmlformats.org/officeDocument/2006/bibliography"/>
   </ds:schemaRefs>

</xml_diff>